<commit_message>
vault backup: 2025-11-17 21:51:06
</commit_message>
<xml_diff>
--- a/Diploma Thesis/Main_OndřejMarvan_477001.docx
+++ b/Diploma Thesis/Main_OndřejMarvan_477001.docx
@@ -1806,7 +1806,16 @@
         <w:rPr/>
       </w:pPr>
       <w:r>
-        <w:t xml:space="preserve">Magister (master) degree thesis</w:t>
+        <w:t xml:space="preserve">Magister (</w:t>
+      </w:r>
+      <w:r>
+        <w:rPr>
+          <w:lang w:val="cs-CZ"/>
+        </w:rPr>
+        <w:t xml:space="preserve"> </w:t>
+      </w:r>
+      <w:r>
+        <w:t xml:space="preserve">master) degree thesis</w:t>
       </w:r>
       <w:r/>
     </w:p>

</xml_diff>